<commit_message>
xuat danh sach sinh vien du dk bao vẹ
</commit_message>
<xml_diff>
--- a/templates/genCanDefendThesis.docx
+++ b/templates/genCanDefendThesis.docx
@@ -399,15 +399,23 @@
           <w:color w:val="000000"/>
           <w:lang w:val="vi-VN" w:eastAsia="vi-VN"/>
         </w:rPr>
-        <w:t xml:space="preserve">về việc duyệt điều kiện và danh sách sinh viên thuộc </w:t>
+        <w:t>về việc duyệt điều kiện và danh sách sinh viên làm kh</w:t>
       </w:r>
       <w:r>
         <w:rPr>
           <w:b/>
           <w:color w:val="000000"/>
+          <w:lang w:val="vi-VN" w:eastAsia="vi-VN"/>
+        </w:rPr>
+        <w:t xml:space="preserve">óa luận tốt nghiệp (bảo vệ đợt </w:t>
+      </w:r>
+      <w:r>
+        <w:rPr>
+          <w:b/>
+          <w:color w:val="000000"/>
           <w:lang w:eastAsia="vi-VN"/>
         </w:rPr>
-        <w:t xml:space="preserve">{unit} </w:t>
+        <w:t>..</w:t>
       </w:r>
       <w:r>
         <w:rPr>
@@ -415,48 +423,10 @@
           <w:color w:val="000000"/>
           <w:lang w:val="vi-VN" w:eastAsia="vi-VN"/>
         </w:rPr>
-        <w:t>làm kh</w:t>
-      </w:r>
-      <w:r>
-        <w:rPr>
-          <w:b/>
-          <w:color w:val="000000"/>
-          <w:lang w:val="vi-VN" w:eastAsia="vi-VN"/>
-        </w:rPr>
-        <w:t xml:space="preserve">óa luận tốt nghiệp (bảo vệ đợt </w:t>
-      </w:r>
-      <w:r>
-        <w:rPr>
-          <w:b/>
-          <w:color w:val="000000"/>
-          <w:lang w:eastAsia="vi-VN"/>
-        </w:rPr>
-        <w:t>{count}</w:t>
-      </w:r>
-      <w:r>
-        <w:rPr>
-          <w:b/>
-          <w:color w:val="000000"/>
-          <w:lang w:val="vi-VN" w:eastAsia="vi-VN"/>
-        </w:rPr>
-        <w:t xml:space="preserve"> năm {</w:t>
-      </w:r>
-      <w:r>
-        <w:rPr>
-          <w:b/>
-          <w:color w:val="000000"/>
-          <w:lang w:eastAsia="vi-VN"/>
-        </w:rPr>
-        <w:t>year</w:t>
-      </w:r>
-      <w:r>
-        <w:rPr>
-          <w:b/>
-          <w:color w:val="000000"/>
-          <w:lang w:val="vi-VN" w:eastAsia="vi-VN"/>
-        </w:rPr>
-        <w:t>}</w:t>
-      </w:r>
+        <w:t xml:space="preserve"> năm ...</w:t>
+      </w:r>
+      <w:bookmarkStart w:id="1" w:name="_GoBack"/>
+      <w:bookmarkEnd w:id="1"/>
       <w:r>
         <w:rPr>
           <w:b/>
@@ -493,7 +463,7 @@
           <w:lang w:val="vi-VN"/>
         </w:rPr>
       </w:pPr>
-      <w:bookmarkStart w:id="1" w:name="bookmark1"/>
+      <w:bookmarkStart w:id="2" w:name="bookmark1"/>
       <w:r>
         <w:rPr>
           <w:b/>
@@ -502,7 +472,7 @@
         </w:rPr>
         <w:t>HIỆU TRƯỞNG</w:t>
       </w:r>
-      <w:bookmarkEnd w:id="1"/>
+      <w:bookmarkEnd w:id="2"/>
     </w:p>
     <w:p>
       <w:pPr>
@@ -514,7 +484,7 @@
           <w:lang w:val="vi-VN" w:eastAsia="vi-VN"/>
         </w:rPr>
       </w:pPr>
-      <w:bookmarkStart w:id="2" w:name="bookmark2"/>
+      <w:bookmarkStart w:id="3" w:name="bookmark2"/>
       <w:r>
         <w:rPr>
           <w:b/>
@@ -523,7 +493,7 @@
         </w:rPr>
         <w:t>TRƯỜNG ĐẠI HỌC CÔNG NGHỆ</w:t>
       </w:r>
-      <w:bookmarkEnd w:id="2"/>
+      <w:bookmarkEnd w:id="3"/>
     </w:p>
     <w:p>
       <w:pPr>
@@ -1492,7 +1462,6 @@
         <w:rPr>
           <w:sz w:val="22"/>
           <w:szCs w:val="22"/>
-          <w:lang w:val="vi-VN"/>
         </w:rPr>
       </w:pPr>
       <w:r>
@@ -1502,309 +1471,54 @@
           <w:szCs w:val="22"/>
           <w:lang w:val="vi-VN" w:eastAsia="vi-VN"/>
         </w:rPr>
-        <w:t>Điều 2. Duyệt danh sách sinh viên (danh sách kèm theo) đại học hệ chính quy các CTDT thuộc Khoa Công nghệ Thông tin, dù diều kiện ở Điều 1 dược làm KLTN với số lượng như sau:</w:t>
+        <w:t>Điều 2. Duyệt danh sách sinh viên (danh sách kèm theo) đại học hệ chính quy các CTDT</w:t>
+      </w:r>
+      <w:r>
+        <w:rPr>
+          <w:color w:val="000000"/>
+          <w:sz w:val="22"/>
+          <w:szCs w:val="22"/>
+          <w:lang w:eastAsia="vi-VN"/>
+        </w:rPr>
+        <w:t>,</w:t>
+      </w:r>
+      <w:r>
+        <w:rPr>
+          <w:color w:val="000000"/>
+          <w:sz w:val="22"/>
+          <w:szCs w:val="22"/>
+          <w:lang w:val="vi-VN" w:eastAsia="vi-VN"/>
+        </w:rPr>
+        <w:t xml:space="preserve"> dù diều kiện ở Điều 1 dược làm KLTN </w:t>
+      </w:r>
+      <w:r>
+        <w:rPr>
+          <w:color w:val="000000"/>
+          <w:sz w:val="22"/>
+          <w:szCs w:val="22"/>
+          <w:lang w:eastAsia="vi-VN"/>
+        </w:rPr>
+        <w:t>,</w:t>
+      </w:r>
+      <w:r>
+        <w:rPr>
+          <w:color w:val="000000"/>
+          <w:sz w:val="22"/>
+          <w:szCs w:val="22"/>
+          <w:lang w:val="vi-VN" w:eastAsia="vi-VN"/>
+        </w:rPr>
+        <w:t xml:space="preserve"> danh sách được đính kèm ở dưới</w:t>
+      </w:r>
+      <w:r>
+        <w:rPr>
+          <w:color w:val="000000"/>
+          <w:sz w:val="22"/>
+          <w:szCs w:val="22"/>
+          <w:lang w:eastAsia="vi-VN"/>
+        </w:rPr>
+        <w:t>.</w:t>
       </w:r>
     </w:p>
-    <w:tbl>
-      <w:tblPr>
-        <w:tblW w:w="0" w:type="auto"/>
-        <w:jc w:val="center"/>
-        <w:tblLayout w:type="fixed"/>
-        <w:tblCellMar>
-          <w:left w:w="0" w:type="dxa"/>
-          <w:right w:w="0" w:type="dxa"/>
-        </w:tblCellMar>
-        <w:tblLook w:val="0000" w:firstRow="0" w:lastRow="0" w:firstColumn="0" w:lastColumn="0" w:noHBand="0" w:noVBand="0"/>
-      </w:tblPr>
-      <w:tblGrid>
-        <w:gridCol w:w="715"/>
-        <w:gridCol w:w="3925"/>
-        <w:gridCol w:w="935"/>
-      </w:tblGrid>
-      <w:tr>
-        <w:trPr>
-          <w:trHeight w:val="183"/>
-          <w:jc w:val="center"/>
-        </w:trPr>
-        <w:tc>
-          <w:tcPr>
-            <w:tcW w:w="715" w:type="dxa"/>
-            <w:tcBorders>
-              <w:top w:val="single" w:sz="4" w:space="0" w:color="auto"/>
-              <w:left w:val="single" w:sz="4" w:space="0" w:color="auto"/>
-              <w:bottom w:val="nil"/>
-              <w:right w:val="nil"/>
-            </w:tcBorders>
-            <w:shd w:val="clear" w:color="auto" w:fill="FFFFFF"/>
-            <w:vAlign w:val="bottom"/>
-          </w:tcPr>
-          <w:p>
-            <w:pPr>
-              <w:rPr>
-                <w:sz w:val="22"/>
-                <w:szCs w:val="22"/>
-                <w:lang w:val="vi-VN"/>
-              </w:rPr>
-            </w:pPr>
-            <w:r>
-              <w:rPr>
-                <w:color w:val="000000"/>
-                <w:sz w:val="22"/>
-                <w:szCs w:val="22"/>
-                <w:lang w:val="vi-VN" w:eastAsia="vi-VN"/>
-              </w:rPr>
-              <w:t>TT</w:t>
-            </w:r>
-          </w:p>
-        </w:tc>
-        <w:tc>
-          <w:tcPr>
-            <w:tcW w:w="3925" w:type="dxa"/>
-            <w:tcBorders>
-              <w:top w:val="single" w:sz="4" w:space="0" w:color="auto"/>
-              <w:left w:val="single" w:sz="4" w:space="0" w:color="auto"/>
-              <w:bottom w:val="nil"/>
-              <w:right w:val="nil"/>
-            </w:tcBorders>
-            <w:shd w:val="clear" w:color="auto" w:fill="FFFFFF"/>
-            <w:vAlign w:val="bottom"/>
-          </w:tcPr>
-          <w:p>
-            <w:pPr>
-              <w:rPr>
-                <w:sz w:val="22"/>
-                <w:szCs w:val="22"/>
-                <w:lang w:val="vi-VN"/>
-              </w:rPr>
-            </w:pPr>
-            <w:r>
-              <w:rPr>
-                <w:color w:val="000000"/>
-                <w:sz w:val="22"/>
-                <w:szCs w:val="22"/>
-                <w:lang w:val="vi-VN" w:eastAsia="vi-VN"/>
-              </w:rPr>
-              <w:t>Ngành</w:t>
-            </w:r>
-          </w:p>
-        </w:tc>
-        <w:tc>
-          <w:tcPr>
-            <w:tcW w:w="935" w:type="dxa"/>
-            <w:tcBorders>
-              <w:top w:val="single" w:sz="4" w:space="0" w:color="auto"/>
-              <w:left w:val="single" w:sz="4" w:space="0" w:color="auto"/>
-              <w:bottom w:val="nil"/>
-              <w:right w:val="single" w:sz="4" w:space="0" w:color="auto"/>
-            </w:tcBorders>
-            <w:shd w:val="clear" w:color="auto" w:fill="FFFFFF"/>
-            <w:vAlign w:val="bottom"/>
-          </w:tcPr>
-          <w:p>
-            <w:pPr>
-              <w:rPr>
-                <w:sz w:val="22"/>
-                <w:szCs w:val="22"/>
-                <w:lang w:val="vi-VN"/>
-              </w:rPr>
-            </w:pPr>
-            <w:r>
-              <w:rPr>
-                <w:color w:val="000000"/>
-                <w:sz w:val="22"/>
-                <w:szCs w:val="22"/>
-                <w:lang w:val="vi-VN" w:eastAsia="vi-VN"/>
-              </w:rPr>
-              <w:t>Số lượng</w:t>
-            </w:r>
-          </w:p>
-        </w:tc>
-      </w:tr>
-      <w:tr>
-        <w:trPr>
-          <w:trHeight w:val="190"/>
-          <w:jc w:val="center"/>
-        </w:trPr>
-        <w:tc>
-          <w:tcPr>
-            <w:tcW w:w="715" w:type="dxa"/>
-            <w:tcBorders>
-              <w:top w:val="single" w:sz="4" w:space="0" w:color="auto"/>
-              <w:left w:val="single" w:sz="4" w:space="0" w:color="auto"/>
-              <w:bottom w:val="nil"/>
-              <w:right w:val="nil"/>
-            </w:tcBorders>
-            <w:shd w:val="clear" w:color="auto" w:fill="FFFFFF"/>
-            <w:vAlign w:val="bottom"/>
-          </w:tcPr>
-          <w:p>
-            <w:pPr>
-              <w:rPr>
-                <w:sz w:val="22"/>
-                <w:szCs w:val="22"/>
-              </w:rPr>
-            </w:pPr>
-            <w:r>
-              <w:rPr>
-                <w:sz w:val="22"/>
-                <w:szCs w:val="22"/>
-              </w:rPr>
-              <w:t>{#units}</w:t>
-            </w:r>
-            <w:r>
-              <w:rPr>
-                <w:sz w:val="22"/>
-                <w:szCs w:val="22"/>
-              </w:rPr>
-              <w:t>{tt}</w:t>
-            </w:r>
-          </w:p>
-        </w:tc>
-        <w:tc>
-          <w:tcPr>
-            <w:tcW w:w="3925" w:type="dxa"/>
-            <w:tcBorders>
-              <w:top w:val="single" w:sz="4" w:space="0" w:color="auto"/>
-              <w:left w:val="single" w:sz="4" w:space="0" w:color="auto"/>
-              <w:bottom w:val="nil"/>
-              <w:right w:val="nil"/>
-            </w:tcBorders>
-            <w:shd w:val="clear" w:color="auto" w:fill="FFFFFF"/>
-            <w:vAlign w:val="bottom"/>
-          </w:tcPr>
-          <w:p>
-            <w:pPr>
-              <w:rPr>
-                <w:sz w:val="22"/>
-                <w:szCs w:val="22"/>
-              </w:rPr>
-            </w:pPr>
-            <w:r>
-              <w:rPr>
-                <w:sz w:val="22"/>
-                <w:szCs w:val="22"/>
-              </w:rPr>
-              <w:t>{</w:t>
-            </w:r>
-            <w:r>
-              <w:rPr>
-                <w:sz w:val="22"/>
-                <w:szCs w:val="22"/>
-              </w:rPr>
-              <w:t>unit</w:t>
-            </w:r>
-            <w:r>
-              <w:rPr>
-                <w:sz w:val="22"/>
-                <w:szCs w:val="22"/>
-              </w:rPr>
-              <w:t>}</w:t>
-            </w:r>
-          </w:p>
-        </w:tc>
-        <w:tc>
-          <w:tcPr>
-            <w:tcW w:w="935" w:type="dxa"/>
-            <w:tcBorders>
-              <w:top w:val="single" w:sz="4" w:space="0" w:color="auto"/>
-              <w:left w:val="single" w:sz="4" w:space="0" w:color="auto"/>
-              <w:bottom w:val="nil"/>
-              <w:right w:val="single" w:sz="4" w:space="0" w:color="auto"/>
-            </w:tcBorders>
-            <w:shd w:val="clear" w:color="auto" w:fill="FFFFFF"/>
-            <w:vAlign w:val="bottom"/>
-          </w:tcPr>
-          <w:p>
-            <w:pPr>
-              <w:rPr>
-                <w:sz w:val="22"/>
-                <w:szCs w:val="22"/>
-              </w:rPr>
-            </w:pPr>
-            <w:r>
-              <w:rPr>
-                <w:sz w:val="22"/>
-                <w:szCs w:val="22"/>
-              </w:rPr>
-              <w:t>{number}</w:t>
-            </w:r>
-            <w:r>
-              <w:rPr>
-                <w:sz w:val="22"/>
-                <w:szCs w:val="22"/>
-              </w:rPr>
-              <w:t>{/units}</w:t>
-            </w:r>
-          </w:p>
-        </w:tc>
-      </w:tr>
-      <w:tr>
-        <w:trPr>
-          <w:trHeight w:val="197"/>
-          <w:jc w:val="center"/>
-        </w:trPr>
-        <w:tc>
-          <w:tcPr>
-            <w:tcW w:w="4640" w:type="dxa"/>
-            <w:gridSpan w:val="2"/>
-            <w:tcBorders>
-              <w:top w:val="single" w:sz="4" w:space="0" w:color="auto"/>
-              <w:left w:val="single" w:sz="4" w:space="0" w:color="auto"/>
-              <w:bottom w:val="single" w:sz="4" w:space="0" w:color="auto"/>
-              <w:right w:val="nil"/>
-            </w:tcBorders>
-            <w:shd w:val="clear" w:color="auto" w:fill="FFFFFF"/>
-            <w:vAlign w:val="bottom"/>
-          </w:tcPr>
-          <w:p>
-            <w:pPr>
-              <w:rPr>
-                <w:sz w:val="22"/>
-                <w:szCs w:val="22"/>
-                <w:lang w:val="vi-VN"/>
-              </w:rPr>
-            </w:pPr>
-            <w:r>
-              <w:rPr>
-                <w:color w:val="000000"/>
-                <w:sz w:val="22"/>
-                <w:szCs w:val="22"/>
-                <w:lang w:val="vi-VN" w:eastAsia="vi-VN"/>
-              </w:rPr>
-              <w:t>Cộng:</w:t>
-            </w:r>
-          </w:p>
-        </w:tc>
-        <w:tc>
-          <w:tcPr>
-            <w:tcW w:w="935" w:type="dxa"/>
-            <w:tcBorders>
-              <w:top w:val="single" w:sz="4" w:space="0" w:color="auto"/>
-              <w:left w:val="single" w:sz="4" w:space="0" w:color="auto"/>
-              <w:bottom w:val="single" w:sz="4" w:space="0" w:color="auto"/>
-              <w:right w:val="single" w:sz="4" w:space="0" w:color="auto"/>
-            </w:tcBorders>
-            <w:shd w:val="clear" w:color="auto" w:fill="FFFFFF"/>
-            <w:vAlign w:val="bottom"/>
-          </w:tcPr>
-          <w:p>
-            <w:pPr>
-              <w:rPr>
-                <w:sz w:val="22"/>
-                <w:szCs w:val="22"/>
-              </w:rPr>
-            </w:pPr>
-            <w:r>
-              <w:rPr>
-                <w:sz w:val="22"/>
-                <w:szCs w:val="22"/>
-              </w:rPr>
-              <w:t>{sum}</w:t>
-            </w:r>
-          </w:p>
-        </w:tc>
-      </w:tr>
-    </w:tbl>
     <w:p>
       <w:pPr>
         <w:ind w:firstLine="360"/>
@@ -2345,17 +2059,39 @@
         <w:jc w:val="center"/>
         <w:rPr>
           <w:b/>
+        </w:rPr>
+      </w:pPr>
+      <w:r>
+        <w:rPr>
+          <w:b/>
+          <w:color w:val="000000"/>
+          <w:lang w:val="vi-VN" w:eastAsia="vi-VN"/>
+        </w:rPr>
+        <w:t>DANH SÁCH SINH VIÊN LÀM KH</w:t>
+      </w:r>
+      <w:r>
+        <w:rPr>
+          <w:b/>
+          <w:color w:val="000000"/>
+          <w:lang w:val="vi-VN" w:eastAsia="vi-VN"/>
+        </w:rPr>
+        <w:t xml:space="preserve">ÓA LUẬN TỐT NGHIÊP (BẢO VỆ ĐỢT </w:t>
+      </w:r>
+      <w:r>
+        <w:rPr>
+          <w:b/>
           <w:color w:val="000000"/>
           <w:lang w:eastAsia="vi-VN"/>
         </w:rPr>
-      </w:pPr>
+        <w:t>…</w:t>
+      </w:r>
       <w:r>
         <w:rPr>
           <w:b/>
           <w:color w:val="000000"/>
           <w:lang w:val="vi-VN" w:eastAsia="vi-VN"/>
         </w:rPr>
-        <w:t xml:space="preserve">DANH SÁCH SINH VIÊN THUỘC KHOA </w:t>
+        <w:t xml:space="preserve">NĂM </w:t>
       </w:r>
       <w:r>
         <w:rPr>
@@ -2363,56 +2099,7 @@
           <w:color w:val="000000"/>
           <w:lang w:eastAsia="vi-VN"/>
         </w:rPr>
-        <w:t>{UNIT}</w:t>
-      </w:r>
-    </w:p>
-    <w:p>
-      <w:pPr>
-        <w:jc w:val="center"/>
-        <w:rPr>
-          <w:b/>
-          <w:lang w:val="vi-VN"/>
-        </w:rPr>
-      </w:pPr>
-      <w:r>
-        <w:rPr>
-          <w:b/>
-          <w:color w:val="000000"/>
-          <w:lang w:val="vi-VN" w:eastAsia="vi-VN"/>
-        </w:rPr>
-        <w:t xml:space="preserve"> LÀM KH</w:t>
-      </w:r>
-      <w:r>
-        <w:rPr>
-          <w:b/>
-          <w:color w:val="000000"/>
-          <w:lang w:val="vi-VN" w:eastAsia="vi-VN"/>
-        </w:rPr>
-        <w:t>ÓA LUẬN TỐT NGHIÊP (BẢO VỆ ĐỢT {count} NĂM {</w:t>
-      </w:r>
-      <w:r>
-        <w:rPr>
-          <w:b/>
-          <w:color w:val="000000"/>
-          <w:lang w:eastAsia="vi-VN"/>
-        </w:rPr>
-        <w:t>year</w:t>
-      </w:r>
-      <w:r>
-        <w:rPr>
-          <w:b/>
-          <w:color w:val="000000"/>
-          <w:lang w:val="vi-VN" w:eastAsia="vi-VN"/>
-        </w:rPr>
-        <w:t>}</w:t>
-      </w:r>
-      <w:r>
-        <w:rPr>
-          <w:b/>
-          <w:color w:val="000000"/>
-          <w:lang w:val="vi-VN" w:eastAsia="vi-VN"/>
-        </w:rPr>
-        <w:t>)</w:t>
+        <w:t>…)</w:t>
       </w:r>
     </w:p>
     <w:p>
@@ -2643,8 +2330,6 @@
               </w:rPr>
               <w:t>Đơn vị</w:t>
             </w:r>
-            <w:bookmarkStart w:id="3" w:name="_GoBack"/>
-            <w:bookmarkEnd w:id="3"/>
           </w:p>
         </w:tc>
         <w:tc>
@@ -2798,7 +2483,25 @@
                 <w:szCs w:val="28"/>
                 <w:lang w:eastAsia="vi-VN"/>
               </w:rPr>
-              <w:t>{fullname}</w:t>
+              <w:t>{</w:t>
+            </w:r>
+            <w:r>
+              <w:rPr>
+                <w:color w:val="000000"/>
+                <w:sz w:val="28"/>
+                <w:szCs w:val="28"/>
+                <w:lang w:eastAsia="vi-VN"/>
+              </w:rPr>
+              <w:t>name</w:t>
+            </w:r>
+            <w:r>
+              <w:rPr>
+                <w:color w:val="000000"/>
+                <w:sz w:val="28"/>
+                <w:szCs w:val="28"/>
+                <w:lang w:eastAsia="vi-VN"/>
+              </w:rPr>
+              <w:t>}</w:t>
             </w:r>
           </w:p>
         </w:tc>

</xml_diff>